<commit_message>
Add Beacon schematic and PCB design
Add Kicad files for the schematic and PCB of the beacon circuit
</commit_message>
<xml_diff>
--- a/PCB/Kicad/Beacon-driver/Circuit-tests.docx
+++ b/PCB/Kicad/Beacon-driver/Circuit-tests.docx
@@ -4,6 +4,9 @@
   <w:body>
     <w:p>
       <w:r>
+        <w:rPr>
+          <w:noProof/>
+        </w:rPr>
         <w:drawing>
           <wp:anchor distT="0" distB="0" distL="114300" distR="114300" simplePos="0" relativeHeight="251659264" behindDoc="0" locked="0" layoutInCell="1" allowOverlap="1" wp14:anchorId="07443034" wp14:editId="5DFA0298">
             <wp:simplePos x="0" y="0"/>
@@ -51,6 +54,9 @@
       <w:r>
         <w:t>4.5V input, Rs = 0.2 ohms, CTRL floating, green trace is across Rs</w:t>
       </w:r>
+      <w:r>
+        <w:t xml:space="preserve"> (Setup 1)</w:t>
+      </w:r>
     </w:p>
     <w:p>
       <w:pPr>
@@ -68,21 +74,7 @@
         <w:rPr>
           <w:color w:val="4472C4" w:themeColor="accent1"/>
         </w:rPr>
-        <w:t xml:space="preserve">530 mA RMS (theoretical 500mA according to </w:t>
-      </w:r>
-      <w:proofErr w:type="spellStart"/>
-      <w:r>
-        <w:rPr>
-          <w:color w:val="4472C4" w:themeColor="accent1"/>
-        </w:rPr>
-        <w:t>Irms</w:t>
-      </w:r>
-      <w:proofErr w:type="spellEnd"/>
-      <w:r>
-        <w:rPr>
-          <w:color w:val="4472C4" w:themeColor="accent1"/>
-        </w:rPr>
-        <w:t xml:space="preserve"> = 0.1/Rs)</w:t>
+        <w:t>530 mA RMS (theoretical 500mA according to Irms = 0.1/Rs)</w:t>
       </w:r>
     </w:p>
     <w:p>
@@ -95,26 +87,21 @@
         <w:rPr>
           <w:color w:val="4472C4" w:themeColor="accent1"/>
         </w:rPr>
-        <w:t>47 mV -</w:t>
-      </w:r>
-      <w:proofErr w:type="gramStart"/>
+        <w:t>47 mV -&gt;  240 mA p-p ripple</w:t>
+      </w:r>
       <w:r>
         <w:rPr>
           <w:color w:val="4472C4" w:themeColor="accent1"/>
         </w:rPr>
-        <w:t>&gt;  240</w:t>
-      </w:r>
-      <w:proofErr w:type="gramEnd"/>
-      <w:r>
-        <w:rPr>
-          <w:color w:val="4472C4" w:themeColor="accent1"/>
-        </w:rPr>
-        <w:t xml:space="preserve"> mA p-p ripple</w:t>
+        <w:t xml:space="preserve"> (theoretical 0.4 Irms = 200mA)</w:t>
       </w:r>
     </w:p>
     <w:p/>
     <w:p>
       <w:r>
+        <w:rPr>
+          <w:noProof/>
+        </w:rPr>
         <w:drawing>
           <wp:anchor distT="0" distB="0" distL="114300" distR="114300" simplePos="0" relativeHeight="251661312" behindDoc="0" locked="0" layoutInCell="1" allowOverlap="1" wp14:anchorId="7DF1CAB2" wp14:editId="0DC78927">
             <wp:simplePos x="0" y="0"/>
@@ -160,23 +147,7 @@
         </w:drawing>
       </w:r>
       <w:r>
-        <w:t xml:space="preserve">4.5 V input, Rs = 0.2 ohms, Ctrl driven by 3 </w:t>
-      </w:r>
-      <w:proofErr w:type="spellStart"/>
-      <w:r>
-        <w:t>Vp</w:t>
-      </w:r>
-      <w:proofErr w:type="spellEnd"/>
-      <w:r>
-        <w:t xml:space="preserve">-p 100 Hz square wave, green trace is across </w:t>
-      </w:r>
-      <w:proofErr w:type="gramStart"/>
-      <w:r>
-        <w:t>Rs</w:t>
-      </w:r>
-      <w:proofErr w:type="gramEnd"/>
-      <w:r>
-        <w:t xml:space="preserve"> and blue trace is Ctrl</w:t>
+        <w:t>4.5 V input, Rs = 0.2 ohms, Ctrl driven by 3 Vp-p 100 Hz square wave, green trace is across Rs and blue trace is Ctrl</w:t>
       </w:r>
     </w:p>
     <w:p>
@@ -189,16 +160,224 @@
         <w:rPr>
           <w:color w:val="4472C4" w:themeColor="accent1"/>
         </w:rPr>
-        <w:t xml:space="preserve">This test of the current response time may be useful if a similar circuit is used to power the heading LEDs inside the robot. The circuit is suitable for 100 Hz -&gt; 6000 </w:t>
-      </w:r>
-      <w:proofErr w:type="gramStart"/>
-      <w:r>
-        <w:rPr>
-          <w:color w:val="4472C4" w:themeColor="accent1"/>
-        </w:rPr>
-        <w:t>RPM</w:t>
-      </w:r>
-      <w:proofErr w:type="gramEnd"/>
+        <w:t>This test of the current response time may be useful if a similar circuit is used to power the heading LEDs inside the robot. The circuit is suitable for 100 Hz -&gt; 6000 RPM</w:t>
+      </w:r>
+    </w:p>
+    <w:p/>
+    <w:p>
+      <w:r>
+        <w:t>Setup 1, 7.5 V in</w:t>
+      </w:r>
+      <w:r>
+        <w:drawing>
+          <wp:anchor distT="0" distB="0" distL="114300" distR="114300" simplePos="0" relativeHeight="251663360" behindDoc="0" locked="0" layoutInCell="1" allowOverlap="1" wp14:anchorId="4A1B9AA5" wp14:editId="20089AEA">
+            <wp:simplePos x="0" y="0"/>
+            <wp:positionH relativeFrom="column">
+              <wp:posOffset>0</wp:posOffset>
+            </wp:positionH>
+            <wp:positionV relativeFrom="paragraph">
+              <wp:posOffset>288925</wp:posOffset>
+            </wp:positionV>
+            <wp:extent cx="5731510" cy="3958590"/>
+            <wp:effectExtent l="0" t="0" r="2540" b="3810"/>
+            <wp:wrapTopAndBottom/>
+            <wp:docPr id="1769933578" name="Picture 1"/>
+            <wp:cNvGraphicFramePr>
+              <a:graphicFrameLocks xmlns:a="http://schemas.openxmlformats.org/drawingml/2006/main" noChangeAspect="1"/>
+            </wp:cNvGraphicFramePr>
+            <a:graphic xmlns:a="http://schemas.openxmlformats.org/drawingml/2006/main">
+              <a:graphicData uri="http://schemas.openxmlformats.org/drawingml/2006/picture">
+                <pic:pic xmlns:pic="http://schemas.openxmlformats.org/drawingml/2006/picture">
+                  <pic:nvPicPr>
+                    <pic:cNvPr id="1769933578" name=""/>
+                    <pic:cNvPicPr/>
+                  </pic:nvPicPr>
+                  <pic:blipFill>
+                    <a:blip r:embed="rId8"/>
+                    <a:stretch>
+                      <a:fillRect/>
+                    </a:stretch>
+                  </pic:blipFill>
+                  <pic:spPr>
+                    <a:xfrm>
+                      <a:off x="0" y="0"/>
+                      <a:ext cx="5731510" cy="3958590"/>
+                    </a:xfrm>
+                    <a:prstGeom prst="rect">
+                      <a:avLst/>
+                    </a:prstGeom>
+                  </pic:spPr>
+                </pic:pic>
+              </a:graphicData>
+            </a:graphic>
+          </wp:anchor>
+        </w:drawing>
+      </w:r>
+    </w:p>
+    <w:p/>
+    <w:p>
+      <w:r>
+        <w:lastRenderedPageBreak/>
+        <w:drawing>
+          <wp:anchor distT="0" distB="0" distL="114300" distR="114300" simplePos="0" relativeHeight="251665408" behindDoc="0" locked="0" layoutInCell="1" allowOverlap="1" wp14:anchorId="25278683" wp14:editId="7FAA400A">
+            <wp:simplePos x="0" y="0"/>
+            <wp:positionH relativeFrom="column">
+              <wp:posOffset>0</wp:posOffset>
+            </wp:positionH>
+            <wp:positionV relativeFrom="paragraph">
+              <wp:posOffset>256086</wp:posOffset>
+            </wp:positionV>
+            <wp:extent cx="5731510" cy="3963035"/>
+            <wp:effectExtent l="0" t="0" r="2540" b="0"/>
+            <wp:wrapTopAndBottom/>
+            <wp:docPr id="629212224" name="Picture 1"/>
+            <wp:cNvGraphicFramePr>
+              <a:graphicFrameLocks xmlns:a="http://schemas.openxmlformats.org/drawingml/2006/main" noChangeAspect="1"/>
+            </wp:cNvGraphicFramePr>
+            <a:graphic xmlns:a="http://schemas.openxmlformats.org/drawingml/2006/main">
+              <a:graphicData uri="http://schemas.openxmlformats.org/drawingml/2006/picture">
+                <pic:pic xmlns:pic="http://schemas.openxmlformats.org/drawingml/2006/picture">
+                  <pic:nvPicPr>
+                    <pic:cNvPr id="629212224" name=""/>
+                    <pic:cNvPicPr/>
+                  </pic:nvPicPr>
+                  <pic:blipFill>
+                    <a:blip r:embed="rId9"/>
+                    <a:stretch>
+                      <a:fillRect/>
+                    </a:stretch>
+                  </pic:blipFill>
+                  <pic:spPr>
+                    <a:xfrm>
+                      <a:off x="0" y="0"/>
+                      <a:ext cx="5731510" cy="3963035"/>
+                    </a:xfrm>
+                    <a:prstGeom prst="rect">
+                      <a:avLst/>
+                    </a:prstGeom>
+                  </pic:spPr>
+                </pic:pic>
+              </a:graphicData>
+            </a:graphic>
+          </wp:anchor>
+        </w:drawing>
+      </w:r>
+      <w:r>
+        <w:t>Setup 1, 6 V in</w:t>
+      </w:r>
+    </w:p>
+    <w:p>
+      <w:r>
+        <w:lastRenderedPageBreak/>
+        <w:drawing>
+          <wp:anchor distT="0" distB="0" distL="114300" distR="114300" simplePos="0" relativeHeight="251669504" behindDoc="0" locked="0" layoutInCell="1" allowOverlap="1" wp14:anchorId="7CB4D8D0" wp14:editId="57928F7D">
+            <wp:simplePos x="0" y="0"/>
+            <wp:positionH relativeFrom="column">
+              <wp:posOffset>45720</wp:posOffset>
+            </wp:positionH>
+            <wp:positionV relativeFrom="paragraph">
+              <wp:posOffset>3261360</wp:posOffset>
+            </wp:positionV>
+            <wp:extent cx="4225925" cy="2895600"/>
+            <wp:effectExtent l="0" t="0" r="3175" b="0"/>
+            <wp:wrapTopAndBottom/>
+            <wp:docPr id="1940828639" name="Picture 1"/>
+            <wp:cNvGraphicFramePr>
+              <a:graphicFrameLocks xmlns:a="http://schemas.openxmlformats.org/drawingml/2006/main" noChangeAspect="1"/>
+            </wp:cNvGraphicFramePr>
+            <a:graphic xmlns:a="http://schemas.openxmlformats.org/drawingml/2006/main">
+              <a:graphicData uri="http://schemas.openxmlformats.org/drawingml/2006/picture">
+                <pic:pic xmlns:pic="http://schemas.openxmlformats.org/drawingml/2006/picture">
+                  <pic:nvPicPr>
+                    <pic:cNvPr id="1940828639" name=""/>
+                    <pic:cNvPicPr/>
+                  </pic:nvPicPr>
+                  <pic:blipFill>
+                    <a:blip r:embed="rId10"/>
+                    <a:stretch>
+                      <a:fillRect/>
+                    </a:stretch>
+                  </pic:blipFill>
+                  <pic:spPr>
+                    <a:xfrm>
+                      <a:off x="0" y="0"/>
+                      <a:ext cx="4225925" cy="2895600"/>
+                    </a:xfrm>
+                    <a:prstGeom prst="rect">
+                      <a:avLst/>
+                    </a:prstGeom>
+                  </pic:spPr>
+                </pic:pic>
+              </a:graphicData>
+            </a:graphic>
+            <wp14:sizeRelH relativeFrom="margin">
+              <wp14:pctWidth>0</wp14:pctWidth>
+            </wp14:sizeRelH>
+            <wp14:sizeRelV relativeFrom="margin">
+              <wp14:pctHeight>0</wp14:pctHeight>
+            </wp14:sizeRelV>
+          </wp:anchor>
+        </w:drawing>
+      </w:r>
+      <w:r>
+        <w:drawing>
+          <wp:anchor distT="0" distB="0" distL="114300" distR="114300" simplePos="0" relativeHeight="251667456" behindDoc="0" locked="0" layoutInCell="1" allowOverlap="1" wp14:anchorId="71E8A891" wp14:editId="1488AEBC">
+            <wp:simplePos x="0" y="0"/>
+            <wp:positionH relativeFrom="column">
+              <wp:posOffset>0</wp:posOffset>
+            </wp:positionH>
+            <wp:positionV relativeFrom="paragraph">
+              <wp:posOffset>259080</wp:posOffset>
+            </wp:positionV>
+            <wp:extent cx="4206240" cy="2896235"/>
+            <wp:effectExtent l="0" t="0" r="3810" b="0"/>
+            <wp:wrapTopAndBottom/>
+            <wp:docPr id="606743956" name="Picture 1"/>
+            <wp:cNvGraphicFramePr>
+              <a:graphicFrameLocks xmlns:a="http://schemas.openxmlformats.org/drawingml/2006/main" noChangeAspect="1"/>
+            </wp:cNvGraphicFramePr>
+            <a:graphic xmlns:a="http://schemas.openxmlformats.org/drawingml/2006/main">
+              <a:graphicData uri="http://schemas.openxmlformats.org/drawingml/2006/picture">
+                <pic:pic xmlns:pic="http://schemas.openxmlformats.org/drawingml/2006/picture">
+                  <pic:nvPicPr>
+                    <pic:cNvPr id="606743956" name=""/>
+                    <pic:cNvPicPr/>
+                  </pic:nvPicPr>
+                  <pic:blipFill>
+                    <a:blip r:embed="rId11"/>
+                    <a:stretch>
+                      <a:fillRect/>
+                    </a:stretch>
+                  </pic:blipFill>
+                  <pic:spPr>
+                    <a:xfrm>
+                      <a:off x="0" y="0"/>
+                      <a:ext cx="4206240" cy="2896235"/>
+                    </a:xfrm>
+                    <a:prstGeom prst="rect">
+                      <a:avLst/>
+                    </a:prstGeom>
+                  </pic:spPr>
+                </pic:pic>
+              </a:graphicData>
+            </a:graphic>
+            <wp14:sizeRelH relativeFrom="margin">
+              <wp14:pctWidth>0</wp14:pctWidth>
+            </wp14:sizeRelH>
+            <wp14:sizeRelV relativeFrom="margin">
+              <wp14:pctHeight>0</wp14:pctHeight>
+            </wp14:sizeRelV>
+          </wp:anchor>
+        </w:drawing>
+      </w:r>
+      <w:r>
+        <w:t>Setup 1- 9 V in</w:t>
+      </w:r>
+    </w:p>
+    <w:p>
+      <w:r>
+        <w:t>Blue trace – unconnected</w:t>
+      </w:r>
     </w:p>
     <w:p/>
     <w:p/>
@@ -207,13 +386,8 @@
     <w:p/>
     <w:p/>
     <w:p/>
-    <w:p/>
-    <w:p/>
-    <w:p/>
-    <w:p/>
-    <w:p/>
     <w:sectPr>
-      <w:headerReference w:type="default" r:id="rId8"/>
+      <w:headerReference w:type="default" r:id="rId12"/>
       <w:pgSz w:w="11906" w:h="16838"/>
       <w:pgMar w:top="1440" w:right="1440" w:bottom="1440" w:left="1440" w:header="708" w:footer="708" w:gutter="0"/>
       <w:cols w:space="708"/>

</xml_diff>